<commit_message>
Se elimino el duplicate code de la clase Empresa.
</commit_message>
<xml_diff>
--- a/Refactoring.docx
+++ b/Refactoring.docx
@@ -1,19 +1,14 @@
 
 <file path=word/document.xml><?xml version="1.0" encoding="utf-8"?>
-<w:document xmlns:wpc="http://schemas.microsoft.com/office/word/2010/wordprocessingCanvas" xmlns:cx="http://schemas.microsoft.com/office/drawing/2014/chartex" xmlns:cx1="http://schemas.microsoft.com/office/drawing/2015/9/8/chartex" xmlns:cx2="http://schemas.microsoft.com/office/drawing/2015/10/21/chartex" xmlns:cx3="http://schemas.microsoft.com/office/drawing/2016/5/9/chartex" xmlns:cx4="http://schemas.microsoft.com/office/drawing/2016/5/10/chartex" xmlns:cx5="http://schemas.microsoft.com/office/drawing/2016/5/11/chartex" xmlns:cx6="http://schemas.microsoft.com/office/drawing/2016/5/12/chartex" xmlns:cx7="http://schemas.microsoft.com/office/drawing/2016/5/13/chartex" xmlns:cx8="http://schemas.microsoft.com/office/drawing/2016/5/14/chartex" xmlns:mc="http://schemas.openxmlformats.org/markup-compatibility/2006" xmlns:aink="http://schemas.microsoft.com/office/drawing/2016/ink" xmlns:am3d="http://schemas.microsoft.com/office/drawing/2017/model3d" xmlns:o="urn:schemas-microsoft-com:office:office" xmlns:r="http://schemas.openxmlformats.org/officeDocument/2006/relationships" xmlns:m="http://schemas.openxmlformats.org/officeDocument/2006/math" xmlns:v="urn:schemas-microsoft-com:vml" xmlns:wp14="http://schemas.microsoft.com/office/word/2010/wordprocessingDrawing" xmlns:wp="http://schemas.openxmlformats.org/drawingml/2006/wordprocessingDrawing" xmlns:w10="urn:schemas-microsoft-com:office:word" xmlns:w="http://schemas.openxmlformats.org/wordprocessingml/2006/main" xmlns:w14="http://schemas.microsoft.com/office/word/2010/wordml" xmlns:w15="http://schemas.microsoft.com/office/word/2012/wordml" xmlns:w16cid="http://schemas.microsoft.com/office/word/2016/wordml/cid" xmlns:w16se="http://schemas.microsoft.com/office/word/2015/wordml/symex" xmlns:wpg="http://schemas.microsoft.com/office/word/2010/wordprocessingGroup" xmlns:wpi="http://schemas.microsoft.com/office/word/2010/wordprocessingInk" xmlns:wne="http://schemas.microsoft.com/office/word/2006/wordml" xmlns:wps="http://schemas.microsoft.com/office/word/2010/wordprocessingShape" mc:Ignorable="w14 w15 w16se w16cid wp14">
+<w:document xmlns:wpc="http://schemas.microsoft.com/office/word/2010/wordprocessingCanvas" xmlns:mc="http://schemas.openxmlformats.org/markup-compatibility/2006" xmlns:o="urn:schemas-microsoft-com:office:office" xmlns:r="http://schemas.openxmlformats.org/officeDocument/2006/relationships" xmlns:m="http://schemas.openxmlformats.org/officeDocument/2006/math" xmlns:v="urn:schemas-microsoft-com:vml" xmlns:wp14="http://schemas.microsoft.com/office/word/2010/wordprocessingDrawing" xmlns:wp="http://schemas.openxmlformats.org/drawingml/2006/wordprocessingDrawing" xmlns:w10="urn:schemas-microsoft-com:office:word" xmlns:w="http://schemas.openxmlformats.org/wordprocessingml/2006/main" xmlns:w14="http://schemas.microsoft.com/office/word/2010/wordml" xmlns:w15="http://schemas.microsoft.com/office/word/2012/wordml" xmlns:wpg="http://schemas.microsoft.com/office/word/2010/wordprocessingGroup" xmlns:wpi="http://schemas.microsoft.com/office/word/2010/wordprocessingInk" xmlns:wne="http://schemas.microsoft.com/office/word/2006/wordml" xmlns:wps="http://schemas.microsoft.com/office/word/2010/wordprocessingShape" mc:Ignorable="w14 w15 wp14">
   <w:body>
     <w:p>
       <w:pPr>
-        <w:pStyle w:val="Ttulo"/>
-      </w:pPr>
-      <w:r>
-        <w:t xml:space="preserve">Taller </w:t>
-      </w:r>
-      <w:proofErr w:type="spellStart"/>
-      <w:r>
-        <w:t>Refactoring</w:t>
-      </w:r>
-      <w:proofErr w:type="spellEnd"/>
+        <w:pStyle w:val="Puesto"/>
+      </w:pPr>
+      <w:r>
+        <w:t>Taller Refactoring</w:t>
+      </w:r>
     </w:p>
     <w:p/>
     <w:p>
@@ -51,15 +46,7 @@
     <w:p/>
     <w:p>
       <w:r>
-        <w:t xml:space="preserve">En el código adjunto se encuentran varias clases en el paquete </w:t>
-      </w:r>
-      <w:proofErr w:type="spellStart"/>
-      <w:r>
-        <w:t>conmalolor</w:t>
-      </w:r>
-      <w:proofErr w:type="spellEnd"/>
-      <w:r>
-        <w:t>, en donde debe identificar cuál de esas clases necesita aplicar una de las siguientes técnicas de refactorización:</w:t>
+        <w:t>En el código adjunto se encuentran varias clases en el paquete conmalolor, en donde debe identificar cuál de esas clases necesita aplicar una de las siguientes técnicas de refactorización:</w:t>
       </w:r>
     </w:p>
     <w:p>
@@ -70,21 +57,8 @@
           <w:numId w:val="2"/>
         </w:numPr>
       </w:pPr>
-      <w:proofErr w:type="spellStart"/>
-      <w:r>
-        <w:t>Extract</w:t>
-      </w:r>
-      <w:proofErr w:type="spellEnd"/>
-      <w:r>
-        <w:t xml:space="preserve"> </w:t>
-      </w:r>
-      <w:proofErr w:type="spellStart"/>
-      <w:r>
-        <w:t>Class</w:t>
-      </w:r>
-      <w:proofErr w:type="spellEnd"/>
-      <w:r>
-        <w:t>:</w:t>
+      <w:r>
+        <w:t>Extract Class:</w:t>
       </w:r>
     </w:p>
     <w:p>
@@ -777,6 +751,7 @@
         <w:t xml:space="preserve"> </w:t>
       </w:r>
       <w:proofErr w:type="spellStart"/>
+      <w:proofErr w:type="gramStart"/>
       <w:r>
         <w:rPr>
           <w:b/>
@@ -790,7 +765,15 @@
           <w:b/>
           <w:lang w:val="es-EC"/>
         </w:rPr>
-        <w:t xml:space="preserve"> … </w:t>
+        <w:t xml:space="preserve"> …</w:t>
+      </w:r>
+      <w:proofErr w:type="gramEnd"/>
+      <w:r>
+        <w:rPr>
+          <w:b/>
+          <w:lang w:val="es-EC"/>
+        </w:rPr>
+        <w:t xml:space="preserve"> </w:t>
       </w:r>
       <w:r>
         <w:rPr>
@@ -819,15 +802,23 @@
           <w:b/>
           <w:lang w:val="es-EC"/>
         </w:rPr>
-        <w:t xml:space="preserve"> + Alt + Shift + </w:t>
-      </w:r>
-      <w:proofErr w:type="gramStart"/>
-      <w:r>
-        <w:rPr>
-          <w:b/>
-          <w:lang w:val="es-EC"/>
-        </w:rPr>
-        <w:t xml:space="preserve">S </w:t>
+        <w:t xml:space="preserve"> + </w:t>
+      </w:r>
+      <w:proofErr w:type="spellStart"/>
+      <w:r>
+        <w:rPr>
+          <w:b/>
+          <w:lang w:val="es-EC"/>
+        </w:rPr>
+        <w:t>Alt</w:t>
+      </w:r>
+      <w:proofErr w:type="spellEnd"/>
+      <w:r>
+        <w:rPr>
+          <w:b/>
+          <w:lang w:val="es-EC"/>
+        </w:rPr>
+        <w:t xml:space="preserve"> + Shift + S </w:t>
       </w:r>
       <w:r>
         <w:rPr>
@@ -835,7 +826,6 @@
         </w:rPr>
         <w:t>.</w:t>
       </w:r>
-      <w:proofErr w:type="gramEnd"/>
     </w:p>
     <w:p>
       <w:pPr>
@@ -906,21 +896,7 @@
         <w:rPr>
           <w:lang w:val="es-EC"/>
         </w:rPr>
-        <w:t xml:space="preserve">Renombrar los métodos que corresponden a los de la clase </w:t>
-      </w:r>
-      <w:proofErr w:type="gramStart"/>
-      <w:r>
-        <w:rPr>
-          <w:lang w:val="es-EC"/>
-        </w:rPr>
-        <w:t>padre</w:t>
-      </w:r>
-      <w:proofErr w:type="gramEnd"/>
-      <w:r>
-        <w:rPr>
-          <w:lang w:val="es-EC"/>
-        </w:rPr>
-        <w:t xml:space="preserve"> pero tienen distinto nombre. También se puede aplicar refactorización </w:t>
+        <w:t xml:space="preserve">Renombrar los métodos que corresponden a los de la clase padre pero tienen distinto nombre. También se puede aplicar refactorización </w:t>
       </w:r>
       <w:proofErr w:type="spellStart"/>
       <w:r>
@@ -1160,7 +1136,6 @@
       <w:r>
         <w:t xml:space="preserve">Identificar y escribir en este archivo, los malos olores del código de cada clase del paquete </w:t>
       </w:r>
-      <w:proofErr w:type="spellStart"/>
       <w:r>
         <w:rPr>
           <w:b/>
@@ -1168,7 +1143,6 @@
         </w:rPr>
         <w:t>conmalolor</w:t>
       </w:r>
-      <w:proofErr w:type="spellEnd"/>
       <w:r>
         <w:t>.</w:t>
       </w:r>
@@ -1182,15 +1156,7 @@
         </w:numPr>
       </w:pPr>
       <w:r>
-        <w:t xml:space="preserve">Aplicar el método de refactorización deseado utilizando la herramienta de </w:t>
-      </w:r>
-      <w:proofErr w:type="spellStart"/>
-      <w:r>
-        <w:t>refactor</w:t>
-      </w:r>
-      <w:proofErr w:type="spellEnd"/>
-      <w:r>
-        <w:t xml:space="preserve"> que está integrada en el IDE. Sugerencia: Cree copias de las clases en paquetes por separado para cada refactorización y luego siga los pasos indicados para cada tipo.</w:t>
+        <w:t>Aplicar el método de refactorización deseado utilizando la herramienta de refactor que está integrada en el IDE. Sugerencia: Cree copias de las clases en paquetes por separado para cada refactorización y luego siga los pasos indicados para cada tipo.</w:t>
       </w:r>
     </w:p>
     <w:p>
@@ -1240,38 +1206,9 @@
       </w:pPr>
       <w:bookmarkStart w:id="0" w:name="__DdeLink__172_3257936682"/>
       <w:r>
-        <w:t xml:space="preserve">Comparte mucho código con Cliente.java. Es un caso de </w:t>
-      </w:r>
-      <w:proofErr w:type="spellStart"/>
-      <w:r>
-        <w:t>Duplicate</w:t>
-      </w:r>
-      <w:proofErr w:type="spellEnd"/>
-      <w:r>
-        <w:t xml:space="preserve"> </w:t>
-      </w:r>
-      <w:proofErr w:type="spellStart"/>
-      <w:r>
-        <w:t>Code</w:t>
-      </w:r>
-      <w:proofErr w:type="spellEnd"/>
-      <w:r>
-        <w:t xml:space="preserve"> que se soluciona con </w:t>
-      </w:r>
-      <w:proofErr w:type="spellStart"/>
-      <w:r>
-        <w:t>Extract</w:t>
-      </w:r>
-      <w:proofErr w:type="spellEnd"/>
-      <w:r>
-        <w:t xml:space="preserve"> </w:t>
-      </w:r>
-      <w:proofErr w:type="spellStart"/>
-      <w:r>
-        <w:t>Superclass</w:t>
+        <w:t>Comparte mucho código con Cliente.java. Es un caso de Duplicate Code que se soluciona con Extract Superclass</w:t>
       </w:r>
       <w:bookmarkEnd w:id="0"/>
-      <w:proofErr w:type="spellEnd"/>
       <w:r>
         <w:t>.</w:t>
       </w:r>
@@ -1295,39 +1232,7 @@
         </w:numPr>
       </w:pPr>
       <w:r>
-        <w:t xml:space="preserve">Comparte mucho código con Employee.java. Es un caso de </w:t>
-      </w:r>
-      <w:proofErr w:type="spellStart"/>
-      <w:r>
-        <w:t>Duplicate</w:t>
-      </w:r>
-      <w:proofErr w:type="spellEnd"/>
-      <w:r>
-        <w:t xml:space="preserve"> </w:t>
-      </w:r>
-      <w:proofErr w:type="spellStart"/>
-      <w:r>
-        <w:t>Code</w:t>
-      </w:r>
-      <w:proofErr w:type="spellEnd"/>
-      <w:r>
-        <w:t xml:space="preserve"> que se soluciona con </w:t>
-      </w:r>
-      <w:proofErr w:type="spellStart"/>
-      <w:r>
-        <w:t>Extract</w:t>
-      </w:r>
-      <w:proofErr w:type="spellEnd"/>
-      <w:r>
-        <w:t xml:space="preserve"> </w:t>
-      </w:r>
-      <w:proofErr w:type="spellStart"/>
-      <w:r>
-        <w:t>Superclass</w:t>
-      </w:r>
-      <w:proofErr w:type="spellEnd"/>
-      <w:r>
-        <w:t>.</w:t>
+        <w:t>Comparte mucho código con Employee.java. Es un caso de Duplicate Code que se soluciona con Extract Superclass.</w:t>
       </w:r>
     </w:p>
     <w:p>
@@ -1350,61 +1255,22 @@
         </w:numPr>
       </w:pPr>
       <w:r>
-        <w:t xml:space="preserve">El </w:t>
-      </w:r>
-      <w:proofErr w:type="spellStart"/>
-      <w:r>
-        <w:t>metodo</w:t>
-      </w:r>
-      <w:proofErr w:type="spellEnd"/>
-      <w:r>
-        <w:t xml:space="preserve"> </w:t>
-      </w:r>
-      <w:proofErr w:type="spellStart"/>
-      <w:proofErr w:type="gramStart"/>
-      <w:r>
-        <w:t>mostrarInformacion</w:t>
-      </w:r>
-      <w:proofErr w:type="spellEnd"/>
-      <w:r>
-        <w:t>(</w:t>
-      </w:r>
-      <w:proofErr w:type="gramEnd"/>
-      <w:r>
-        <w:t xml:space="preserve">) depende exclusivamente de </w:t>
-      </w:r>
-      <w:proofErr w:type="spellStart"/>
-      <w:r>
-        <w:t>parametros</w:t>
-      </w:r>
-      <w:proofErr w:type="spellEnd"/>
-      <w:r>
-        <w:t xml:space="preserve"> de las clase Persona es un caso de </w:t>
-      </w:r>
-      <w:proofErr w:type="spellStart"/>
-      <w:r>
-        <w:t>feature</w:t>
-      </w:r>
-      <w:proofErr w:type="spellEnd"/>
-      <w:r>
-        <w:t xml:space="preserve"> </w:t>
-      </w:r>
-      <w:proofErr w:type="spellStart"/>
-      <w:r>
-        <w:t>Envy</w:t>
-      </w:r>
-      <w:proofErr w:type="spellEnd"/>
-      <w:r>
-        <w:t xml:space="preserve"> se soluciona moviendo el </w:t>
-      </w:r>
-      <w:proofErr w:type="spellStart"/>
-      <w:r>
-        <w:t>metodo</w:t>
-      </w:r>
-      <w:proofErr w:type="spellEnd"/>
-      <w:r>
-        <w:t xml:space="preserve"> a la clase persona.</w:t>
-      </w:r>
+        <w:t>El metodo mostrarInformacion() depende exclusivamente de parametros de las clase Persona es un caso de feature Envy se soluciona moviendo el metodo a la clase persona.</w:t>
+      </w:r>
+    </w:p>
+    <w:p>
+      <w:pPr>
+        <w:pStyle w:val="Prrafodelista"/>
+        <w:numPr>
+          <w:ilvl w:val="1"/>
+          <w:numId w:val="3"/>
+        </w:numPr>
+      </w:pPr>
+      <w:r>
+        <w:t>El metodo de validar y guardar cliente sufren de Duplicate Code esto se soluciona realizando cambios en la clase persona para que se encarge de validarse sus datos de entrada con eso eliminamos validar de Empresa y finalmente modificamos guardar para que su funcion sea solamente guardar el nuevo cliente.</w:t>
+      </w:r>
+      <w:bookmarkStart w:id="1" w:name="_GoBack"/>
+      <w:bookmarkEnd w:id="1"/>
     </w:p>
     <w:p>
       <w:pPr>
@@ -1425,39 +1291,7 @@
         </w:numPr>
       </w:pPr>
       <w:r>
-        <w:t xml:space="preserve">Los parámetros país, ciudad, provincia y dirección pueden exportarse a una nueva clase con lo que el mal olor identificado es </w:t>
-      </w:r>
-      <w:proofErr w:type="spellStart"/>
-      <w:r>
-        <w:t>Primitive</w:t>
-      </w:r>
-      <w:proofErr w:type="spellEnd"/>
-      <w:r>
-        <w:t xml:space="preserve"> </w:t>
-      </w:r>
-      <w:proofErr w:type="spellStart"/>
-      <w:r>
-        <w:t>Obssesion</w:t>
-      </w:r>
-      <w:proofErr w:type="spellEnd"/>
-      <w:r>
-        <w:t xml:space="preserve"> lo cual se soluciona usando Introduce </w:t>
-      </w:r>
-      <w:proofErr w:type="spellStart"/>
-      <w:r>
-        <w:t>Parameter</w:t>
-      </w:r>
-      <w:proofErr w:type="spellEnd"/>
-      <w:r>
-        <w:t xml:space="preserve"> </w:t>
-      </w:r>
-      <w:proofErr w:type="spellStart"/>
-      <w:r>
-        <w:t>Object</w:t>
-      </w:r>
-      <w:proofErr w:type="spellEnd"/>
-      <w:r>
-        <w:t xml:space="preserve">. </w:t>
+        <w:t xml:space="preserve">Los parámetros país, ciudad, provincia y dirección pueden exportarse a una nueva clase con lo que el mal olor identificado es Primitive Obssesion lo cual se soluciona usando Introduce Parameter Object. </w:t>
       </w:r>
     </w:p>
     <w:p>
@@ -1467,8 +1301,6 @@
           <w:numId w:val="3"/>
         </w:numPr>
       </w:pPr>
-      <w:bookmarkStart w:id="1" w:name="_GoBack"/>
-      <w:bookmarkEnd w:id="1"/>
     </w:p>
     <w:p>
       <w:pPr>
@@ -1493,7 +1325,7 @@
 </file>
 
 <file path=word/endnotes.xml><?xml version="1.0" encoding="utf-8"?>
-<w:endnotes xmlns:wpc="http://schemas.microsoft.com/office/word/2010/wordprocessingCanvas" xmlns:cx="http://schemas.microsoft.com/office/drawing/2014/chartex" xmlns:cx1="http://schemas.microsoft.com/office/drawing/2015/9/8/chartex" xmlns:cx2="http://schemas.microsoft.com/office/drawing/2015/10/21/chartex" xmlns:cx3="http://schemas.microsoft.com/office/drawing/2016/5/9/chartex" xmlns:cx4="http://schemas.microsoft.com/office/drawing/2016/5/10/chartex" xmlns:cx5="http://schemas.microsoft.com/office/drawing/2016/5/11/chartex" xmlns:cx6="http://schemas.microsoft.com/office/drawing/2016/5/12/chartex" xmlns:cx7="http://schemas.microsoft.com/office/drawing/2016/5/13/chartex" xmlns:cx8="http://schemas.microsoft.com/office/drawing/2016/5/14/chartex" xmlns:mc="http://schemas.openxmlformats.org/markup-compatibility/2006" xmlns:aink="http://schemas.microsoft.com/office/drawing/2016/ink" xmlns:am3d="http://schemas.microsoft.com/office/drawing/2017/model3d" xmlns:o="urn:schemas-microsoft-com:office:office" xmlns:r="http://schemas.openxmlformats.org/officeDocument/2006/relationships" xmlns:m="http://schemas.openxmlformats.org/officeDocument/2006/math" xmlns:v="urn:schemas-microsoft-com:vml" xmlns:wp14="http://schemas.microsoft.com/office/word/2010/wordprocessingDrawing" xmlns:wp="http://schemas.openxmlformats.org/drawingml/2006/wordprocessingDrawing" xmlns:w10="urn:schemas-microsoft-com:office:word" xmlns:w="http://schemas.openxmlformats.org/wordprocessingml/2006/main" xmlns:w14="http://schemas.microsoft.com/office/word/2010/wordml" xmlns:w15="http://schemas.microsoft.com/office/word/2012/wordml" xmlns:w16cid="http://schemas.microsoft.com/office/word/2016/wordml/cid" xmlns:w16se="http://schemas.microsoft.com/office/word/2015/wordml/symex" xmlns:wpg="http://schemas.microsoft.com/office/word/2010/wordprocessingGroup" xmlns:wpi="http://schemas.microsoft.com/office/word/2010/wordprocessingInk" xmlns:wne="http://schemas.microsoft.com/office/word/2006/wordml" xmlns:wps="http://schemas.microsoft.com/office/word/2010/wordprocessingShape" mc:Ignorable="w14 w15 w16se w16cid wp14">
+<w:endnotes xmlns:wpc="http://schemas.microsoft.com/office/word/2010/wordprocessingCanvas" xmlns:mc="http://schemas.openxmlformats.org/markup-compatibility/2006" xmlns:o="urn:schemas-microsoft-com:office:office" xmlns:r="http://schemas.openxmlformats.org/officeDocument/2006/relationships" xmlns:m="http://schemas.openxmlformats.org/officeDocument/2006/math" xmlns:v="urn:schemas-microsoft-com:vml" xmlns:wp14="http://schemas.microsoft.com/office/word/2010/wordprocessingDrawing" xmlns:wp="http://schemas.openxmlformats.org/drawingml/2006/wordprocessingDrawing" xmlns:w10="urn:schemas-microsoft-com:office:word" xmlns:w="http://schemas.openxmlformats.org/wordprocessingml/2006/main" xmlns:w14="http://schemas.microsoft.com/office/word/2010/wordml" xmlns:w15="http://schemas.microsoft.com/office/word/2012/wordml" xmlns:wpg="http://schemas.microsoft.com/office/word/2010/wordprocessingGroup" xmlns:wpi="http://schemas.microsoft.com/office/word/2010/wordprocessingInk" xmlns:wne="http://schemas.microsoft.com/office/word/2006/wordml" xmlns:wps="http://schemas.microsoft.com/office/word/2010/wordprocessingShape" mc:Ignorable="w14 w15 wp14">
   <w:endnote w:type="separator" w:id="-1">
     <w:p>
       <w:pPr>
@@ -1518,7 +1350,7 @@
 </file>
 
 <file path=word/footer1.xml><?xml version="1.0" encoding="utf-8"?>
-<w:ftr xmlns:wpc="http://schemas.microsoft.com/office/word/2010/wordprocessingCanvas" xmlns:cx="http://schemas.microsoft.com/office/drawing/2014/chartex" xmlns:cx1="http://schemas.microsoft.com/office/drawing/2015/9/8/chartex" xmlns:cx2="http://schemas.microsoft.com/office/drawing/2015/10/21/chartex" xmlns:cx3="http://schemas.microsoft.com/office/drawing/2016/5/9/chartex" xmlns:cx4="http://schemas.microsoft.com/office/drawing/2016/5/10/chartex" xmlns:cx5="http://schemas.microsoft.com/office/drawing/2016/5/11/chartex" xmlns:cx6="http://schemas.microsoft.com/office/drawing/2016/5/12/chartex" xmlns:cx7="http://schemas.microsoft.com/office/drawing/2016/5/13/chartex" xmlns:cx8="http://schemas.microsoft.com/office/drawing/2016/5/14/chartex" xmlns:mc="http://schemas.openxmlformats.org/markup-compatibility/2006" xmlns:aink="http://schemas.microsoft.com/office/drawing/2016/ink" xmlns:am3d="http://schemas.microsoft.com/office/drawing/2017/model3d" xmlns:o="urn:schemas-microsoft-com:office:office" xmlns:r="http://schemas.openxmlformats.org/officeDocument/2006/relationships" xmlns:m="http://schemas.openxmlformats.org/officeDocument/2006/math" xmlns:v="urn:schemas-microsoft-com:vml" xmlns:wp14="http://schemas.microsoft.com/office/word/2010/wordprocessingDrawing" xmlns:wp="http://schemas.openxmlformats.org/drawingml/2006/wordprocessingDrawing" xmlns:w10="urn:schemas-microsoft-com:office:word" xmlns:w="http://schemas.openxmlformats.org/wordprocessingml/2006/main" xmlns:w14="http://schemas.microsoft.com/office/word/2010/wordml" xmlns:w15="http://schemas.microsoft.com/office/word/2012/wordml" xmlns:w16cid="http://schemas.microsoft.com/office/word/2016/wordml/cid" xmlns:w16se="http://schemas.microsoft.com/office/word/2015/wordml/symex" xmlns:wpg="http://schemas.microsoft.com/office/word/2010/wordprocessingGroup" xmlns:wpi="http://schemas.microsoft.com/office/word/2010/wordprocessingInk" xmlns:wne="http://schemas.microsoft.com/office/word/2006/wordml" xmlns:wps="http://schemas.microsoft.com/office/word/2010/wordprocessingShape" mc:Ignorable="w14 w15 w16se w16cid wp14">
+<w:ftr xmlns:wpc="http://schemas.microsoft.com/office/word/2010/wordprocessingCanvas" xmlns:mc="http://schemas.openxmlformats.org/markup-compatibility/2006" xmlns:o="urn:schemas-microsoft-com:office:office" xmlns:r="http://schemas.openxmlformats.org/officeDocument/2006/relationships" xmlns:m="http://schemas.openxmlformats.org/officeDocument/2006/math" xmlns:v="urn:schemas-microsoft-com:vml" xmlns:wp14="http://schemas.microsoft.com/office/word/2010/wordprocessingDrawing" xmlns:wp="http://schemas.openxmlformats.org/drawingml/2006/wordprocessingDrawing" xmlns:w10="urn:schemas-microsoft-com:office:word" xmlns:w="http://schemas.openxmlformats.org/wordprocessingml/2006/main" xmlns:w14="http://schemas.microsoft.com/office/word/2010/wordml" xmlns:w15="http://schemas.microsoft.com/office/word/2012/wordml" xmlns:wpg="http://schemas.microsoft.com/office/word/2010/wordprocessingGroup" xmlns:wpi="http://schemas.microsoft.com/office/word/2010/wordprocessingInk" xmlns:wne="http://schemas.microsoft.com/office/word/2006/wordml" xmlns:wps="http://schemas.microsoft.com/office/word/2010/wordprocessingShape" mc:Ignorable="w14 w15 wp14">
   <w:sdt>
     <w:sdtPr>
       <w:id w:val="1655063099"/>
@@ -1564,7 +1396,7 @@
 </file>
 
 <file path=word/footnotes.xml><?xml version="1.0" encoding="utf-8"?>
-<w:footnotes xmlns:wpc="http://schemas.microsoft.com/office/word/2010/wordprocessingCanvas" xmlns:cx="http://schemas.microsoft.com/office/drawing/2014/chartex" xmlns:cx1="http://schemas.microsoft.com/office/drawing/2015/9/8/chartex" xmlns:cx2="http://schemas.microsoft.com/office/drawing/2015/10/21/chartex" xmlns:cx3="http://schemas.microsoft.com/office/drawing/2016/5/9/chartex" xmlns:cx4="http://schemas.microsoft.com/office/drawing/2016/5/10/chartex" xmlns:cx5="http://schemas.microsoft.com/office/drawing/2016/5/11/chartex" xmlns:cx6="http://schemas.microsoft.com/office/drawing/2016/5/12/chartex" xmlns:cx7="http://schemas.microsoft.com/office/drawing/2016/5/13/chartex" xmlns:cx8="http://schemas.microsoft.com/office/drawing/2016/5/14/chartex" xmlns:mc="http://schemas.openxmlformats.org/markup-compatibility/2006" xmlns:aink="http://schemas.microsoft.com/office/drawing/2016/ink" xmlns:am3d="http://schemas.microsoft.com/office/drawing/2017/model3d" xmlns:o="urn:schemas-microsoft-com:office:office" xmlns:r="http://schemas.openxmlformats.org/officeDocument/2006/relationships" xmlns:m="http://schemas.openxmlformats.org/officeDocument/2006/math" xmlns:v="urn:schemas-microsoft-com:vml" xmlns:wp14="http://schemas.microsoft.com/office/word/2010/wordprocessingDrawing" xmlns:wp="http://schemas.openxmlformats.org/drawingml/2006/wordprocessingDrawing" xmlns:w10="urn:schemas-microsoft-com:office:word" xmlns:w="http://schemas.openxmlformats.org/wordprocessingml/2006/main" xmlns:w14="http://schemas.microsoft.com/office/word/2010/wordml" xmlns:w15="http://schemas.microsoft.com/office/word/2012/wordml" xmlns:w16cid="http://schemas.microsoft.com/office/word/2016/wordml/cid" xmlns:w16se="http://schemas.microsoft.com/office/word/2015/wordml/symex" xmlns:wpg="http://schemas.microsoft.com/office/word/2010/wordprocessingGroup" xmlns:wpi="http://schemas.microsoft.com/office/word/2010/wordprocessingInk" xmlns:wne="http://schemas.microsoft.com/office/word/2006/wordml" xmlns:wps="http://schemas.microsoft.com/office/word/2010/wordprocessingShape" mc:Ignorable="w14 w15 w16se w16cid wp14">
+<w:footnotes xmlns:wpc="http://schemas.microsoft.com/office/word/2010/wordprocessingCanvas" xmlns:mc="http://schemas.openxmlformats.org/markup-compatibility/2006" xmlns:o="urn:schemas-microsoft-com:office:office" xmlns:r="http://schemas.openxmlformats.org/officeDocument/2006/relationships" xmlns:m="http://schemas.openxmlformats.org/officeDocument/2006/math" xmlns:v="urn:schemas-microsoft-com:vml" xmlns:wp14="http://schemas.microsoft.com/office/word/2010/wordprocessingDrawing" xmlns:wp="http://schemas.openxmlformats.org/drawingml/2006/wordprocessingDrawing" xmlns:w10="urn:schemas-microsoft-com:office:word" xmlns:w="http://schemas.openxmlformats.org/wordprocessingml/2006/main" xmlns:w14="http://schemas.microsoft.com/office/word/2010/wordml" xmlns:w15="http://schemas.microsoft.com/office/word/2012/wordml" xmlns:wpg="http://schemas.microsoft.com/office/word/2010/wordprocessingGroup" xmlns:wpi="http://schemas.microsoft.com/office/word/2010/wordprocessingInk" xmlns:wne="http://schemas.microsoft.com/office/word/2006/wordml" xmlns:wps="http://schemas.microsoft.com/office/word/2010/wordprocessingShape" mc:Ignorable="w14 w15 wp14">
   <w:footnote w:type="separator" w:id="-1">
     <w:p>
       <w:pPr>
@@ -1589,8 +1421,8 @@
 </file>
 
 <file path=word/numbering.xml><?xml version="1.0" encoding="utf-8"?>
-<w:numbering xmlns:wpc="http://schemas.microsoft.com/office/word/2010/wordprocessingCanvas" xmlns:cx="http://schemas.microsoft.com/office/drawing/2014/chartex" xmlns:cx1="http://schemas.microsoft.com/office/drawing/2015/9/8/chartex" xmlns:cx2="http://schemas.microsoft.com/office/drawing/2015/10/21/chartex" xmlns:cx3="http://schemas.microsoft.com/office/drawing/2016/5/9/chartex" xmlns:cx4="http://schemas.microsoft.com/office/drawing/2016/5/10/chartex" xmlns:cx5="http://schemas.microsoft.com/office/drawing/2016/5/11/chartex" xmlns:cx6="http://schemas.microsoft.com/office/drawing/2016/5/12/chartex" xmlns:cx7="http://schemas.microsoft.com/office/drawing/2016/5/13/chartex" xmlns:cx8="http://schemas.microsoft.com/office/drawing/2016/5/14/chartex" xmlns:mc="http://schemas.openxmlformats.org/markup-compatibility/2006" xmlns:aink="http://schemas.microsoft.com/office/drawing/2016/ink" xmlns:am3d="http://schemas.microsoft.com/office/drawing/2017/model3d" xmlns:o="urn:schemas-microsoft-com:office:office" xmlns:r="http://schemas.openxmlformats.org/officeDocument/2006/relationships" xmlns:m="http://schemas.openxmlformats.org/officeDocument/2006/math" xmlns:v="urn:schemas-microsoft-com:vml" xmlns:wp14="http://schemas.microsoft.com/office/word/2010/wordprocessingDrawing" xmlns:wp="http://schemas.openxmlformats.org/drawingml/2006/wordprocessingDrawing" xmlns:w10="urn:schemas-microsoft-com:office:word" xmlns:w="http://schemas.openxmlformats.org/wordprocessingml/2006/main" xmlns:w14="http://schemas.microsoft.com/office/word/2010/wordml" xmlns:w15="http://schemas.microsoft.com/office/word/2012/wordml" xmlns:w16cid="http://schemas.microsoft.com/office/word/2016/wordml/cid" xmlns:w16se="http://schemas.microsoft.com/office/word/2015/wordml/symex" xmlns:wpg="http://schemas.microsoft.com/office/word/2010/wordprocessingGroup" xmlns:wpi="http://schemas.microsoft.com/office/word/2010/wordprocessingInk" xmlns:wne="http://schemas.microsoft.com/office/word/2006/wordml" xmlns:wps="http://schemas.microsoft.com/office/word/2010/wordprocessingShape" mc:Ignorable="w14 w15 w16se w16cid wp14">
-  <w:abstractNum w:abstractNumId="0" w15:restartNumberingAfterBreak="0">
+<w:numbering xmlns:wpc="http://schemas.microsoft.com/office/word/2010/wordprocessingCanvas" xmlns:mc="http://schemas.openxmlformats.org/markup-compatibility/2006" xmlns:o="urn:schemas-microsoft-com:office:office" xmlns:r="http://schemas.openxmlformats.org/officeDocument/2006/relationships" xmlns:m="http://schemas.openxmlformats.org/officeDocument/2006/math" xmlns:v="urn:schemas-microsoft-com:vml" xmlns:wp14="http://schemas.microsoft.com/office/word/2010/wordprocessingDrawing" xmlns:wp="http://schemas.openxmlformats.org/drawingml/2006/wordprocessingDrawing" xmlns:w10="urn:schemas-microsoft-com:office:word" xmlns:w="http://schemas.openxmlformats.org/wordprocessingml/2006/main" xmlns:w14="http://schemas.microsoft.com/office/word/2010/wordml" xmlns:w15="http://schemas.microsoft.com/office/word/2012/wordml" xmlns:wpg="http://schemas.microsoft.com/office/word/2010/wordprocessingGroup" xmlns:wpi="http://schemas.microsoft.com/office/word/2010/wordprocessingInk" xmlns:wne="http://schemas.microsoft.com/office/word/2006/wordml" xmlns:wps="http://schemas.microsoft.com/office/word/2010/wordprocessingShape" mc:Ignorable="w14 w15 wp14">
+  <w:abstractNum w:abstractNumId="0">
     <w:nsid w:val="14CD25C8"/>
     <w:multiLevelType w:val="multilevel"/>
     <w:tmpl w:val="208C10FC"/>
@@ -1730,7 +1562,7 @@
       </w:rPr>
     </w:lvl>
   </w:abstractNum>
-  <w:abstractNum w:abstractNumId="1" w15:restartNumberingAfterBreak="0">
+  <w:abstractNum w:abstractNumId="1">
     <w:nsid w:val="56704A1D"/>
     <w:multiLevelType w:val="multilevel"/>
     <w:tmpl w:val="06321640"/>
@@ -1843,7 +1675,7 @@
       </w:rPr>
     </w:lvl>
   </w:abstractNum>
-  <w:abstractNum w:abstractNumId="2" w15:restartNumberingAfterBreak="0">
+  <w:abstractNum w:abstractNumId="2">
     <w:nsid w:val="6E6E344A"/>
     <w:multiLevelType w:val="multilevel"/>
     <w:tmpl w:val="8208E95E"/>
@@ -1938,7 +1770,7 @@
       </w:pPr>
     </w:lvl>
   </w:abstractNum>
-  <w:abstractNum w:abstractNumId="3" w15:restartNumberingAfterBreak="0">
+  <w:abstractNum w:abstractNumId="3">
     <w:nsid w:val="6F682E9B"/>
     <w:multiLevelType w:val="hybridMultilevel"/>
     <w:tmpl w:val="7472A790"/>
@@ -2051,7 +1883,7 @@
       </w:rPr>
     </w:lvl>
   </w:abstractNum>
-  <w:abstractNum w:abstractNumId="4" w15:restartNumberingAfterBreak="0">
+  <w:abstractNum w:abstractNumId="4">
     <w:nsid w:val="78BC21CD"/>
     <w:multiLevelType w:val="multilevel"/>
     <w:tmpl w:val="EA7054D6"/>
@@ -2180,7 +2012,7 @@
 </file>
 
 <file path=word/styles.xml><?xml version="1.0" encoding="utf-8"?>
-<w:styles xmlns:mc="http://schemas.openxmlformats.org/markup-compatibility/2006" xmlns:r="http://schemas.openxmlformats.org/officeDocument/2006/relationships" xmlns:w="http://schemas.openxmlformats.org/wordprocessingml/2006/main" xmlns:w14="http://schemas.microsoft.com/office/word/2010/wordml" xmlns:w15="http://schemas.microsoft.com/office/word/2012/wordml" xmlns:w16cid="http://schemas.microsoft.com/office/word/2016/wordml/cid" xmlns:w16se="http://schemas.microsoft.com/office/word/2015/wordml/symex" mc:Ignorable="w14 w15 w16se w16cid">
+<w:styles xmlns:mc="http://schemas.openxmlformats.org/markup-compatibility/2006" xmlns:r="http://schemas.openxmlformats.org/officeDocument/2006/relationships" xmlns:w="http://schemas.openxmlformats.org/wordprocessingml/2006/main" xmlns:w14="http://schemas.microsoft.com/office/word/2010/wordml" xmlns:w15="http://schemas.microsoft.com/office/word/2012/wordml" mc:Ignorable="w14 w15">
   <w:docDefaults>
     <w:rPrDefault>
       <w:rPr>
@@ -2192,7 +2024,7 @@
     </w:rPrDefault>
     <w:pPrDefault/>
   </w:docDefaults>
-  <w:latentStyles w:defLockedState="0" w:defUIPriority="99" w:defSemiHidden="0" w:defUnhideWhenUsed="0" w:defQFormat="0" w:count="375">
+  <w:latentStyles w:defLockedState="0" w:defUIPriority="99" w:defSemiHidden="0" w:defUnhideWhenUsed="0" w:defQFormat="0" w:count="371">
     <w:lsdException w:name="Normal" w:uiPriority="0" w:qFormat="1"/>
     <w:lsdException w:name="heading 1" w:uiPriority="9" w:qFormat="1"/>
     <w:lsdException w:name="heading 2" w:semiHidden="1" w:uiPriority="9" w:unhideWhenUsed="1" w:qFormat="1"/>
@@ -2298,6 +2130,7 @@
     <w:lsdException w:name="HTML Sample" w:semiHidden="1" w:unhideWhenUsed="1"/>
     <w:lsdException w:name="HTML Typewriter" w:semiHidden="1" w:unhideWhenUsed="1"/>
     <w:lsdException w:name="HTML Variable" w:semiHidden="1" w:unhideWhenUsed="1"/>
+    <w:lsdException w:name="Normal Table" w:semiHidden="1" w:unhideWhenUsed="1"/>
     <w:lsdException w:name="annotation subject" w:semiHidden="1" w:unhideWhenUsed="1"/>
     <w:lsdException w:name="No List" w:semiHidden="1" w:unhideWhenUsed="1"/>
     <w:lsdException w:name="Outline List 1" w:semiHidden="1" w:unhideWhenUsed="1"/>
@@ -2341,8 +2174,10 @@
     <w:lsdException w:name="Table Elegant" w:semiHidden="1" w:unhideWhenUsed="1"/>
     <w:lsdException w:name="Table Professional" w:semiHidden="1" w:unhideWhenUsed="1"/>
     <w:lsdException w:name="Table Subtle 1" w:semiHidden="1" w:unhideWhenUsed="1"/>
+    <w:lsdException w:name="Table Subtle 2" w:semiHidden="1" w:unhideWhenUsed="1"/>
     <w:lsdException w:name="Table Web 1" w:semiHidden="1" w:unhideWhenUsed="1"/>
     <w:lsdException w:name="Table Web 2" w:semiHidden="1" w:unhideWhenUsed="1"/>
+    <w:lsdException w:name="Table Web 3" w:semiHidden="1" w:unhideWhenUsed="1"/>
     <w:lsdException w:name="Balloon Text" w:semiHidden="1" w:unhideWhenUsed="1"/>
     <w:lsdException w:name="Table Grid" w:uiPriority="39"/>
     <w:lsdException w:name="Table Theme" w:semiHidden="1" w:unhideWhenUsed="1"/>
@@ -2561,10 +2396,6 @@
     <w:lsdException w:name="List Table 5 Dark Accent 6" w:uiPriority="50"/>
     <w:lsdException w:name="List Table 6 Colorful Accent 6" w:uiPriority="51"/>
     <w:lsdException w:name="List Table 7 Colorful Accent 6" w:uiPriority="52"/>
-    <w:lsdException w:name="Mention" w:semiHidden="1" w:unhideWhenUsed="1"/>
-    <w:lsdException w:name="Smart Hyperlink" w:semiHidden="1" w:unhideWhenUsed="1"/>
-    <w:lsdException w:name="Hashtag" w:semiHidden="1" w:unhideWhenUsed="1"/>
-    <w:lsdException w:name="Unresolved Mention" w:semiHidden="1" w:unhideWhenUsed="1"/>
   </w:latentStyles>
   <w:style w:type="paragraph" w:default="1" w:styleId="Normal">
     <w:name w:val="Normal"/>
@@ -2939,10 +2770,10 @@
       <w:color w:val="595959" w:themeColor="text1" w:themeTint="A6"/>
     </w:rPr>
   </w:style>
-  <w:style w:type="character" w:customStyle="1" w:styleId="TtuloCar">
-    <w:name w:val="Título Car"/>
+  <w:style w:type="character" w:customStyle="1" w:styleId="PuestoCar">
+    <w:name w:val="Puesto Car"/>
     <w:basedOn w:val="Fuentedeprrafopredeter"/>
-    <w:link w:val="Ttulo"/>
+    <w:link w:val="Puesto"/>
     <w:uiPriority w:val="10"/>
     <w:qFormat/>
     <w:rsid w:val="00867061"/>
@@ -3255,11 +3086,11 @@
       <w:rFonts w:cs="Lohit Devanagari"/>
     </w:rPr>
   </w:style>
-  <w:style w:type="paragraph" w:styleId="Ttulo">
+  <w:style w:type="paragraph" w:styleId="Puesto">
     <w:name w:val="Title"/>
     <w:basedOn w:val="Normal"/>
     <w:next w:val="Normal"/>
-    <w:link w:val="TtuloCar"/>
+    <w:link w:val="PuestoCar"/>
     <w:uiPriority w:val="10"/>
     <w:qFormat/>
     <w:rsid w:val="00867061"/>
@@ -3338,7 +3169,7 @@
       <w:szCs w:val="28"/>
     </w:rPr>
   </w:style>
-  <w:style w:type="paragraph" w:styleId="TtuloTDC">
+  <w:style w:type="paragraph" w:styleId="TtulodeTDC">
     <w:name w:val="TOC Heading"/>
     <w:basedOn w:val="Ttulo1"/>
     <w:next w:val="Normal"/>
@@ -3395,6 +3226,7 @@
     <w:uiPriority w:val="39"/>
     <w:rsid w:val="00EB7DAB"/>
     <w:tblPr>
+      <w:tblInd w:w="0" w:type="dxa"/>
       <w:tblBorders>
         <w:top w:val="single" w:sz="4" w:space="0" w:color="auto"/>
         <w:left w:val="single" w:sz="4" w:space="0" w:color="auto"/>
@@ -3403,6 +3235,12 @@
         <w:insideH w:val="single" w:sz="4" w:space="0" w:color="auto"/>
         <w:insideV w:val="single" w:sz="4" w:space="0" w:color="auto"/>
       </w:tblBorders>
+      <w:tblCellMar>
+        <w:top w:w="0" w:type="dxa"/>
+        <w:left w:w="108" w:type="dxa"/>
+        <w:bottom w:w="0" w:type="dxa"/>
+        <w:right w:w="108" w:type="dxa"/>
+      </w:tblCellMar>
     </w:tblPr>
   </w:style>
 </w:styles>

</xml_diff>

<commit_message>
Agrege mis cambios en el word}
</commit_message>
<xml_diff>
--- a/Refactoring.docx
+++ b/Refactoring.docx
@@ -1,10 +1,10 @@
 
 <file path=word/document.xml><?xml version="1.0" encoding="utf-8"?>
-<w:document xmlns:wpc="http://schemas.microsoft.com/office/word/2010/wordprocessingCanvas" xmlns:mc="http://schemas.openxmlformats.org/markup-compatibility/2006" xmlns:o="urn:schemas-microsoft-com:office:office" xmlns:r="http://schemas.openxmlformats.org/officeDocument/2006/relationships" xmlns:m="http://schemas.openxmlformats.org/officeDocument/2006/math" xmlns:v="urn:schemas-microsoft-com:vml" xmlns:wp14="http://schemas.microsoft.com/office/word/2010/wordprocessingDrawing" xmlns:wp="http://schemas.openxmlformats.org/drawingml/2006/wordprocessingDrawing" xmlns:w10="urn:schemas-microsoft-com:office:word" xmlns:w="http://schemas.openxmlformats.org/wordprocessingml/2006/main" xmlns:w14="http://schemas.microsoft.com/office/word/2010/wordml" xmlns:w15="http://schemas.microsoft.com/office/word/2012/wordml" xmlns:wpg="http://schemas.microsoft.com/office/word/2010/wordprocessingGroup" xmlns:wpi="http://schemas.microsoft.com/office/word/2010/wordprocessingInk" xmlns:wne="http://schemas.microsoft.com/office/word/2006/wordml" xmlns:wps="http://schemas.microsoft.com/office/word/2010/wordprocessingShape" mc:Ignorable="w14 w15 wp14">
+<w:document xmlns:wpc="http://schemas.microsoft.com/office/word/2010/wordprocessingCanvas" xmlns:cx="http://schemas.microsoft.com/office/drawing/2014/chartex" xmlns:cx1="http://schemas.microsoft.com/office/drawing/2015/9/8/chartex" xmlns:cx2="http://schemas.microsoft.com/office/drawing/2015/10/21/chartex" xmlns:cx3="http://schemas.microsoft.com/office/drawing/2016/5/9/chartex" xmlns:cx4="http://schemas.microsoft.com/office/drawing/2016/5/10/chartex" xmlns:cx5="http://schemas.microsoft.com/office/drawing/2016/5/11/chartex" xmlns:cx6="http://schemas.microsoft.com/office/drawing/2016/5/12/chartex" xmlns:cx7="http://schemas.microsoft.com/office/drawing/2016/5/13/chartex" xmlns:cx8="http://schemas.microsoft.com/office/drawing/2016/5/14/chartex" xmlns:mc="http://schemas.openxmlformats.org/markup-compatibility/2006" xmlns:aink="http://schemas.microsoft.com/office/drawing/2016/ink" xmlns:am3d="http://schemas.microsoft.com/office/drawing/2017/model3d" xmlns:o="urn:schemas-microsoft-com:office:office" xmlns:r="http://schemas.openxmlformats.org/officeDocument/2006/relationships" xmlns:m="http://schemas.openxmlformats.org/officeDocument/2006/math" xmlns:v="urn:schemas-microsoft-com:vml" xmlns:wp14="http://schemas.microsoft.com/office/word/2010/wordprocessingDrawing" xmlns:wp="http://schemas.openxmlformats.org/drawingml/2006/wordprocessingDrawing" xmlns:w10="urn:schemas-microsoft-com:office:word" xmlns:w="http://schemas.openxmlformats.org/wordprocessingml/2006/main" xmlns:w14="http://schemas.microsoft.com/office/word/2010/wordml" xmlns:w15="http://schemas.microsoft.com/office/word/2012/wordml" xmlns:w16cid="http://schemas.microsoft.com/office/word/2016/wordml/cid" xmlns:w16se="http://schemas.microsoft.com/office/word/2015/wordml/symex" xmlns:wpg="http://schemas.microsoft.com/office/word/2010/wordprocessingGroup" xmlns:wpi="http://schemas.microsoft.com/office/word/2010/wordprocessingInk" xmlns:wne="http://schemas.microsoft.com/office/word/2006/wordml" xmlns:wps="http://schemas.microsoft.com/office/word/2010/wordprocessingShape" mc:Ignorable="w14 w15 w16se w16cid wp14">
   <w:body>
     <w:p>
       <w:pPr>
-        <w:pStyle w:val="Puesto"/>
+        <w:pStyle w:val="Ttulo"/>
       </w:pPr>
       <w:r>
         <w:t>Taller Refactoring</w:t>
@@ -751,81 +751,65 @@
         <w:t xml:space="preserve"> </w:t>
       </w:r>
       <w:proofErr w:type="spellStart"/>
+      <w:r>
+        <w:rPr>
+          <w:b/>
+          <w:lang w:val="es-EC"/>
+        </w:rPr>
+        <w:t>Superclass</w:t>
+      </w:r>
+      <w:proofErr w:type="spellEnd"/>
+      <w:r>
+        <w:rPr>
+          <w:b/>
+          <w:lang w:val="es-EC"/>
+        </w:rPr>
+        <w:t xml:space="preserve"> … </w:t>
+      </w:r>
+      <w:r>
+        <w:rPr>
+          <w:lang w:val="es-EC"/>
+        </w:rPr>
+        <w:t>o</w:t>
+      </w:r>
+      <w:r>
+        <w:rPr>
+          <w:b/>
+          <w:lang w:val="es-EC"/>
+        </w:rPr>
+        <w:t xml:space="preserve"> </w:t>
+      </w:r>
+      <w:proofErr w:type="spellStart"/>
+      <w:r>
+        <w:rPr>
+          <w:b/>
+          <w:lang w:val="es-EC"/>
+        </w:rPr>
+        <w:t>Ctrl</w:t>
+      </w:r>
+      <w:proofErr w:type="spellEnd"/>
+      <w:r>
+        <w:rPr>
+          <w:b/>
+          <w:lang w:val="es-EC"/>
+        </w:rPr>
+        <w:t xml:space="preserve"> + Alt + Shift + </w:t>
+      </w:r>
       <w:proofErr w:type="gramStart"/>
       <w:r>
         <w:rPr>
           <w:b/>
           <w:lang w:val="es-EC"/>
         </w:rPr>
-        <w:t>Superclass</w:t>
-      </w:r>
-      <w:proofErr w:type="spellEnd"/>
-      <w:r>
-        <w:rPr>
-          <w:b/>
-          <w:lang w:val="es-EC"/>
-        </w:rPr>
-        <w:t xml:space="preserve"> …</w:t>
+        <w:t xml:space="preserve">S </w:t>
+      </w:r>
+      <w:r>
+        <w:rPr>
+          <w:lang w:val="es-EC"/>
+        </w:rPr>
+        <w:t>.</w:t>
       </w:r>
       <w:proofErr w:type="gramEnd"/>
-      <w:r>
-        <w:rPr>
-          <w:b/>
-          <w:lang w:val="es-EC"/>
-        </w:rPr>
-        <w:t xml:space="preserve"> </w:t>
-      </w:r>
-      <w:r>
-        <w:rPr>
-          <w:lang w:val="es-EC"/>
-        </w:rPr>
-        <w:t>o</w:t>
-      </w:r>
-      <w:r>
-        <w:rPr>
-          <w:b/>
-          <w:lang w:val="es-EC"/>
-        </w:rPr>
-        <w:t xml:space="preserve"> </w:t>
-      </w:r>
-      <w:proofErr w:type="spellStart"/>
-      <w:r>
-        <w:rPr>
-          <w:b/>
-          <w:lang w:val="es-EC"/>
-        </w:rPr>
-        <w:t>Ctrl</w:t>
-      </w:r>
-      <w:proofErr w:type="spellEnd"/>
-      <w:r>
-        <w:rPr>
-          <w:b/>
-          <w:lang w:val="es-EC"/>
-        </w:rPr>
-        <w:t xml:space="preserve"> + </w:t>
-      </w:r>
-      <w:proofErr w:type="spellStart"/>
-      <w:r>
-        <w:rPr>
-          <w:b/>
-          <w:lang w:val="es-EC"/>
-        </w:rPr>
-        <w:t>Alt</w:t>
-      </w:r>
-      <w:proofErr w:type="spellEnd"/>
-      <w:r>
-        <w:rPr>
-          <w:b/>
-          <w:lang w:val="es-EC"/>
-        </w:rPr>
-        <w:t xml:space="preserve"> + Shift + S </w:t>
-      </w:r>
-      <w:r>
-        <w:rPr>
-          <w:lang w:val="es-EC"/>
-        </w:rPr>
-        <w:t>.</w:t>
-      </w:r>
     </w:p>
     <w:p>
       <w:pPr>
@@ -1038,21 +1022,21 @@
     <w:p>
       <w:pPr>
         <w:rPr>
-          <w:lang w:val="en-US"/>
-        </w:rPr>
-      </w:pPr>
-    </w:p>
-    <w:p>
-      <w:pPr>
-        <w:rPr>
-          <w:lang w:val="en-US"/>
-        </w:rPr>
-      </w:pPr>
-    </w:p>
-    <w:p>
-      <w:pPr>
-        <w:rPr>
-          <w:lang w:val="en-US"/>
+          <w:lang w:val="es-MX"/>
+        </w:rPr>
+      </w:pPr>
+    </w:p>
+    <w:p>
+      <w:pPr>
+        <w:rPr>
+          <w:lang w:val="es-MX"/>
+        </w:rPr>
+      </w:pPr>
+    </w:p>
+    <w:p>
+      <w:pPr>
+        <w:rPr>
+          <w:lang w:val="es-MX"/>
         </w:rPr>
       </w:pPr>
     </w:p>
@@ -1071,6 +1055,11 @@
       </w:r>
     </w:p>
     <w:p>
+      <w:pPr>
+        <w:rPr>
+          <w:lang w:val="en-US"/>
+        </w:rPr>
+      </w:pPr>
       <w:hyperlink r:id="rId7">
         <w:r>
           <w:rPr>
@@ -1082,6 +1071,11 @@
       </w:hyperlink>
     </w:p>
     <w:p>
+      <w:pPr>
+        <w:rPr>
+          <w:lang w:val="en-US"/>
+        </w:rPr>
+      </w:pPr>
       <w:hyperlink r:id="rId8">
         <w:r>
           <w:rPr>
@@ -1093,6 +1087,11 @@
       </w:hyperlink>
     </w:p>
     <w:p>
+      <w:pPr>
+        <w:rPr>
+          <w:lang w:val="en-US"/>
+        </w:rPr>
+      </w:pPr>
       <w:hyperlink r:id="rId9">
         <w:r>
           <w:rPr>
@@ -1206,9 +1205,94 @@
       </w:pPr>
       <w:bookmarkStart w:id="0" w:name="__DdeLink__172_3257936682"/>
       <w:r>
-        <w:t>Comparte mucho código con Cliente.java. Es un caso de Duplicate Code que se soluciona con Extract Superclass</w:t>
+        <w:t xml:space="preserve">Comparte mucho código con Cliente.java. Es un caso de Duplicate Code que se soluciona con </w:t>
+      </w:r>
+      <w:proofErr w:type="spellStart"/>
+      <w:r>
+        <w:t>Extract</w:t>
+      </w:r>
+      <w:proofErr w:type="spellEnd"/>
+      <w:r>
+        <w:t xml:space="preserve"> </w:t>
+      </w:r>
+      <w:proofErr w:type="spellStart"/>
+      <w:r>
+        <w:t>Superclass</w:t>
       </w:r>
       <w:bookmarkEnd w:id="0"/>
+      <w:proofErr w:type="spellEnd"/>
+      <w:r>
+        <w:t>.</w:t>
+      </w:r>
+      <w:r>
+        <w:t xml:space="preserve"> También se </w:t>
+      </w:r>
+      <w:proofErr w:type="spellStart"/>
+      <w:r>
+        <w:t>se</w:t>
+      </w:r>
+      <w:proofErr w:type="spellEnd"/>
+      <w:r>
+        <w:t xml:space="preserve"> aprecia que se puede cambiar los dos </w:t>
+      </w:r>
+      <w:proofErr w:type="spellStart"/>
+      <w:r>
+        <w:t>switch</w:t>
+      </w:r>
+      <w:proofErr w:type="spellEnd"/>
+      <w:r>
+        <w:t xml:space="preserve"> que tienen los métodos </w:t>
+      </w:r>
+      <w:proofErr w:type="spellStart"/>
+      <w:r>
+        <w:t>cs</w:t>
+      </w:r>
+      <w:proofErr w:type="spellEnd"/>
+      <w:r>
+        <w:t xml:space="preserve">() y </w:t>
+      </w:r>
+      <w:proofErr w:type="spellStart"/>
+      <w:r>
+        <w:t>CalculateYearBonus</w:t>
+      </w:r>
+      <w:proofErr w:type="spellEnd"/>
+      <w:r>
+        <w:t>() que se lo corrigió</w:t>
+      </w:r>
+      <w:bookmarkStart w:id="1" w:name="_GoBack"/>
+      <w:bookmarkEnd w:id="1"/>
+      <w:r>
+        <w:t xml:space="preserve"> con </w:t>
+      </w:r>
+      <w:proofErr w:type="spellStart"/>
+      <w:r>
+        <w:t>Replace</w:t>
+      </w:r>
+      <w:proofErr w:type="spellEnd"/>
+      <w:r>
+        <w:t xml:space="preserve"> </w:t>
+      </w:r>
+      <w:proofErr w:type="spellStart"/>
+      <w:r>
+        <w:t>Conditionale</w:t>
+      </w:r>
+      <w:proofErr w:type="spellEnd"/>
+      <w:r>
+        <w:t xml:space="preserve"> </w:t>
+      </w:r>
+      <w:proofErr w:type="spellStart"/>
+      <w:r>
+        <w:t>with</w:t>
+      </w:r>
+      <w:proofErr w:type="spellEnd"/>
+      <w:r>
+        <w:t xml:space="preserve"> </w:t>
+      </w:r>
+      <w:proofErr w:type="spellStart"/>
+      <w:r>
+        <w:t>Polymorphism</w:t>
+      </w:r>
+      <w:proofErr w:type="spellEnd"/>
       <w:r>
         <w:t>.</w:t>
       </w:r>
@@ -1269,8 +1353,6 @@
       <w:r>
         <w:t>El metodo de validar y guardar cliente sufren de Duplicate Code esto se soluciona realizando cambios en la clase persona para que se encarge de validarse sus datos de entrada con eso eliminamos validar de Empresa y finalmente modificamos guardar para que su funcion sea solamente guardar el nuevo cliente.</w:t>
       </w:r>
-      <w:bookmarkStart w:id="1" w:name="_GoBack"/>
-      <w:bookmarkEnd w:id="1"/>
     </w:p>
     <w:p>
       <w:pPr>
@@ -1325,7 +1407,7 @@
 </file>
 
 <file path=word/endnotes.xml><?xml version="1.0" encoding="utf-8"?>
-<w:endnotes xmlns:wpc="http://schemas.microsoft.com/office/word/2010/wordprocessingCanvas" xmlns:mc="http://schemas.openxmlformats.org/markup-compatibility/2006" xmlns:o="urn:schemas-microsoft-com:office:office" xmlns:r="http://schemas.openxmlformats.org/officeDocument/2006/relationships" xmlns:m="http://schemas.openxmlformats.org/officeDocument/2006/math" xmlns:v="urn:schemas-microsoft-com:vml" xmlns:wp14="http://schemas.microsoft.com/office/word/2010/wordprocessingDrawing" xmlns:wp="http://schemas.openxmlformats.org/drawingml/2006/wordprocessingDrawing" xmlns:w10="urn:schemas-microsoft-com:office:word" xmlns:w="http://schemas.openxmlformats.org/wordprocessingml/2006/main" xmlns:w14="http://schemas.microsoft.com/office/word/2010/wordml" xmlns:w15="http://schemas.microsoft.com/office/word/2012/wordml" xmlns:wpg="http://schemas.microsoft.com/office/word/2010/wordprocessingGroup" xmlns:wpi="http://schemas.microsoft.com/office/word/2010/wordprocessingInk" xmlns:wne="http://schemas.microsoft.com/office/word/2006/wordml" xmlns:wps="http://schemas.microsoft.com/office/word/2010/wordprocessingShape" mc:Ignorable="w14 w15 wp14">
+<w:endnotes xmlns:wpc="http://schemas.microsoft.com/office/word/2010/wordprocessingCanvas" xmlns:cx="http://schemas.microsoft.com/office/drawing/2014/chartex" xmlns:cx1="http://schemas.microsoft.com/office/drawing/2015/9/8/chartex" xmlns:cx2="http://schemas.microsoft.com/office/drawing/2015/10/21/chartex" xmlns:cx3="http://schemas.microsoft.com/office/drawing/2016/5/9/chartex" xmlns:cx4="http://schemas.microsoft.com/office/drawing/2016/5/10/chartex" xmlns:cx5="http://schemas.microsoft.com/office/drawing/2016/5/11/chartex" xmlns:cx6="http://schemas.microsoft.com/office/drawing/2016/5/12/chartex" xmlns:cx7="http://schemas.microsoft.com/office/drawing/2016/5/13/chartex" xmlns:cx8="http://schemas.microsoft.com/office/drawing/2016/5/14/chartex" xmlns:mc="http://schemas.openxmlformats.org/markup-compatibility/2006" xmlns:aink="http://schemas.microsoft.com/office/drawing/2016/ink" xmlns:am3d="http://schemas.microsoft.com/office/drawing/2017/model3d" xmlns:o="urn:schemas-microsoft-com:office:office" xmlns:r="http://schemas.openxmlformats.org/officeDocument/2006/relationships" xmlns:m="http://schemas.openxmlformats.org/officeDocument/2006/math" xmlns:v="urn:schemas-microsoft-com:vml" xmlns:wp14="http://schemas.microsoft.com/office/word/2010/wordprocessingDrawing" xmlns:wp="http://schemas.openxmlformats.org/drawingml/2006/wordprocessingDrawing" xmlns:w10="urn:schemas-microsoft-com:office:word" xmlns:w="http://schemas.openxmlformats.org/wordprocessingml/2006/main" xmlns:w14="http://schemas.microsoft.com/office/word/2010/wordml" xmlns:w15="http://schemas.microsoft.com/office/word/2012/wordml" xmlns:w16cid="http://schemas.microsoft.com/office/word/2016/wordml/cid" xmlns:w16se="http://schemas.microsoft.com/office/word/2015/wordml/symex" xmlns:wpg="http://schemas.microsoft.com/office/word/2010/wordprocessingGroup" xmlns:wpi="http://schemas.microsoft.com/office/word/2010/wordprocessingInk" xmlns:wne="http://schemas.microsoft.com/office/word/2006/wordml" xmlns:wps="http://schemas.microsoft.com/office/word/2010/wordprocessingShape" mc:Ignorable="w14 w15 w16se w16cid wp14">
   <w:endnote w:type="separator" w:id="-1">
     <w:p>
       <w:pPr>
@@ -1350,7 +1432,7 @@
 </file>
 
 <file path=word/footer1.xml><?xml version="1.0" encoding="utf-8"?>
-<w:ftr xmlns:wpc="http://schemas.microsoft.com/office/word/2010/wordprocessingCanvas" xmlns:mc="http://schemas.openxmlformats.org/markup-compatibility/2006" xmlns:o="urn:schemas-microsoft-com:office:office" xmlns:r="http://schemas.openxmlformats.org/officeDocument/2006/relationships" xmlns:m="http://schemas.openxmlformats.org/officeDocument/2006/math" xmlns:v="urn:schemas-microsoft-com:vml" xmlns:wp14="http://schemas.microsoft.com/office/word/2010/wordprocessingDrawing" xmlns:wp="http://schemas.openxmlformats.org/drawingml/2006/wordprocessingDrawing" xmlns:w10="urn:schemas-microsoft-com:office:word" xmlns:w="http://schemas.openxmlformats.org/wordprocessingml/2006/main" xmlns:w14="http://schemas.microsoft.com/office/word/2010/wordml" xmlns:w15="http://schemas.microsoft.com/office/word/2012/wordml" xmlns:wpg="http://schemas.microsoft.com/office/word/2010/wordprocessingGroup" xmlns:wpi="http://schemas.microsoft.com/office/word/2010/wordprocessingInk" xmlns:wne="http://schemas.microsoft.com/office/word/2006/wordml" xmlns:wps="http://schemas.microsoft.com/office/word/2010/wordprocessingShape" mc:Ignorable="w14 w15 wp14">
+<w:ftr xmlns:wpc="http://schemas.microsoft.com/office/word/2010/wordprocessingCanvas" xmlns:cx="http://schemas.microsoft.com/office/drawing/2014/chartex" xmlns:cx1="http://schemas.microsoft.com/office/drawing/2015/9/8/chartex" xmlns:cx2="http://schemas.microsoft.com/office/drawing/2015/10/21/chartex" xmlns:cx3="http://schemas.microsoft.com/office/drawing/2016/5/9/chartex" xmlns:cx4="http://schemas.microsoft.com/office/drawing/2016/5/10/chartex" xmlns:cx5="http://schemas.microsoft.com/office/drawing/2016/5/11/chartex" xmlns:cx6="http://schemas.microsoft.com/office/drawing/2016/5/12/chartex" xmlns:cx7="http://schemas.microsoft.com/office/drawing/2016/5/13/chartex" xmlns:cx8="http://schemas.microsoft.com/office/drawing/2016/5/14/chartex" xmlns:mc="http://schemas.openxmlformats.org/markup-compatibility/2006" xmlns:aink="http://schemas.microsoft.com/office/drawing/2016/ink" xmlns:am3d="http://schemas.microsoft.com/office/drawing/2017/model3d" xmlns:o="urn:schemas-microsoft-com:office:office" xmlns:r="http://schemas.openxmlformats.org/officeDocument/2006/relationships" xmlns:m="http://schemas.openxmlformats.org/officeDocument/2006/math" xmlns:v="urn:schemas-microsoft-com:vml" xmlns:wp14="http://schemas.microsoft.com/office/word/2010/wordprocessingDrawing" xmlns:wp="http://schemas.openxmlformats.org/drawingml/2006/wordprocessingDrawing" xmlns:w10="urn:schemas-microsoft-com:office:word" xmlns:w="http://schemas.openxmlformats.org/wordprocessingml/2006/main" xmlns:w14="http://schemas.microsoft.com/office/word/2010/wordml" xmlns:w15="http://schemas.microsoft.com/office/word/2012/wordml" xmlns:w16cid="http://schemas.microsoft.com/office/word/2016/wordml/cid" xmlns:w16se="http://schemas.microsoft.com/office/word/2015/wordml/symex" xmlns:wpg="http://schemas.microsoft.com/office/word/2010/wordprocessingGroup" xmlns:wpi="http://schemas.microsoft.com/office/word/2010/wordprocessingInk" xmlns:wne="http://schemas.microsoft.com/office/word/2006/wordml" xmlns:wps="http://schemas.microsoft.com/office/word/2010/wordprocessingShape" mc:Ignorable="w14 w15 w16se w16cid wp14">
   <w:sdt>
     <w:sdtPr>
       <w:id w:val="1655063099"/>
@@ -1396,7 +1478,7 @@
 </file>
 
 <file path=word/footnotes.xml><?xml version="1.0" encoding="utf-8"?>
-<w:footnotes xmlns:wpc="http://schemas.microsoft.com/office/word/2010/wordprocessingCanvas" xmlns:mc="http://schemas.openxmlformats.org/markup-compatibility/2006" xmlns:o="urn:schemas-microsoft-com:office:office" xmlns:r="http://schemas.openxmlformats.org/officeDocument/2006/relationships" xmlns:m="http://schemas.openxmlformats.org/officeDocument/2006/math" xmlns:v="urn:schemas-microsoft-com:vml" xmlns:wp14="http://schemas.microsoft.com/office/word/2010/wordprocessingDrawing" xmlns:wp="http://schemas.openxmlformats.org/drawingml/2006/wordprocessingDrawing" xmlns:w10="urn:schemas-microsoft-com:office:word" xmlns:w="http://schemas.openxmlformats.org/wordprocessingml/2006/main" xmlns:w14="http://schemas.microsoft.com/office/word/2010/wordml" xmlns:w15="http://schemas.microsoft.com/office/word/2012/wordml" xmlns:wpg="http://schemas.microsoft.com/office/word/2010/wordprocessingGroup" xmlns:wpi="http://schemas.microsoft.com/office/word/2010/wordprocessingInk" xmlns:wne="http://schemas.microsoft.com/office/word/2006/wordml" xmlns:wps="http://schemas.microsoft.com/office/word/2010/wordprocessingShape" mc:Ignorable="w14 w15 wp14">
+<w:footnotes xmlns:wpc="http://schemas.microsoft.com/office/word/2010/wordprocessingCanvas" xmlns:cx="http://schemas.microsoft.com/office/drawing/2014/chartex" xmlns:cx1="http://schemas.microsoft.com/office/drawing/2015/9/8/chartex" xmlns:cx2="http://schemas.microsoft.com/office/drawing/2015/10/21/chartex" xmlns:cx3="http://schemas.microsoft.com/office/drawing/2016/5/9/chartex" xmlns:cx4="http://schemas.microsoft.com/office/drawing/2016/5/10/chartex" xmlns:cx5="http://schemas.microsoft.com/office/drawing/2016/5/11/chartex" xmlns:cx6="http://schemas.microsoft.com/office/drawing/2016/5/12/chartex" xmlns:cx7="http://schemas.microsoft.com/office/drawing/2016/5/13/chartex" xmlns:cx8="http://schemas.microsoft.com/office/drawing/2016/5/14/chartex" xmlns:mc="http://schemas.openxmlformats.org/markup-compatibility/2006" xmlns:aink="http://schemas.microsoft.com/office/drawing/2016/ink" xmlns:am3d="http://schemas.microsoft.com/office/drawing/2017/model3d" xmlns:o="urn:schemas-microsoft-com:office:office" xmlns:r="http://schemas.openxmlformats.org/officeDocument/2006/relationships" xmlns:m="http://schemas.openxmlformats.org/officeDocument/2006/math" xmlns:v="urn:schemas-microsoft-com:vml" xmlns:wp14="http://schemas.microsoft.com/office/word/2010/wordprocessingDrawing" xmlns:wp="http://schemas.openxmlformats.org/drawingml/2006/wordprocessingDrawing" xmlns:w10="urn:schemas-microsoft-com:office:word" xmlns:w="http://schemas.openxmlformats.org/wordprocessingml/2006/main" xmlns:w14="http://schemas.microsoft.com/office/word/2010/wordml" xmlns:w15="http://schemas.microsoft.com/office/word/2012/wordml" xmlns:w16cid="http://schemas.microsoft.com/office/word/2016/wordml/cid" xmlns:w16se="http://schemas.microsoft.com/office/word/2015/wordml/symex" xmlns:wpg="http://schemas.microsoft.com/office/word/2010/wordprocessingGroup" xmlns:wpi="http://schemas.microsoft.com/office/word/2010/wordprocessingInk" xmlns:wne="http://schemas.microsoft.com/office/word/2006/wordml" xmlns:wps="http://schemas.microsoft.com/office/word/2010/wordprocessingShape" mc:Ignorable="w14 w15 w16se w16cid wp14">
   <w:footnote w:type="separator" w:id="-1">
     <w:p>
       <w:pPr>
@@ -1421,8 +1503,8 @@
 </file>
 
 <file path=word/numbering.xml><?xml version="1.0" encoding="utf-8"?>
-<w:numbering xmlns:wpc="http://schemas.microsoft.com/office/word/2010/wordprocessingCanvas" xmlns:mc="http://schemas.openxmlformats.org/markup-compatibility/2006" xmlns:o="urn:schemas-microsoft-com:office:office" xmlns:r="http://schemas.openxmlformats.org/officeDocument/2006/relationships" xmlns:m="http://schemas.openxmlformats.org/officeDocument/2006/math" xmlns:v="urn:schemas-microsoft-com:vml" xmlns:wp14="http://schemas.microsoft.com/office/word/2010/wordprocessingDrawing" xmlns:wp="http://schemas.openxmlformats.org/drawingml/2006/wordprocessingDrawing" xmlns:w10="urn:schemas-microsoft-com:office:word" xmlns:w="http://schemas.openxmlformats.org/wordprocessingml/2006/main" xmlns:w14="http://schemas.microsoft.com/office/word/2010/wordml" xmlns:w15="http://schemas.microsoft.com/office/word/2012/wordml" xmlns:wpg="http://schemas.microsoft.com/office/word/2010/wordprocessingGroup" xmlns:wpi="http://schemas.microsoft.com/office/word/2010/wordprocessingInk" xmlns:wne="http://schemas.microsoft.com/office/word/2006/wordml" xmlns:wps="http://schemas.microsoft.com/office/word/2010/wordprocessingShape" mc:Ignorable="w14 w15 wp14">
-  <w:abstractNum w:abstractNumId="0">
+<w:numbering xmlns:wpc="http://schemas.microsoft.com/office/word/2010/wordprocessingCanvas" xmlns:cx="http://schemas.microsoft.com/office/drawing/2014/chartex" xmlns:cx1="http://schemas.microsoft.com/office/drawing/2015/9/8/chartex" xmlns:cx2="http://schemas.microsoft.com/office/drawing/2015/10/21/chartex" xmlns:cx3="http://schemas.microsoft.com/office/drawing/2016/5/9/chartex" xmlns:cx4="http://schemas.microsoft.com/office/drawing/2016/5/10/chartex" xmlns:cx5="http://schemas.microsoft.com/office/drawing/2016/5/11/chartex" xmlns:cx6="http://schemas.microsoft.com/office/drawing/2016/5/12/chartex" xmlns:cx7="http://schemas.microsoft.com/office/drawing/2016/5/13/chartex" xmlns:cx8="http://schemas.microsoft.com/office/drawing/2016/5/14/chartex" xmlns:mc="http://schemas.openxmlformats.org/markup-compatibility/2006" xmlns:aink="http://schemas.microsoft.com/office/drawing/2016/ink" xmlns:am3d="http://schemas.microsoft.com/office/drawing/2017/model3d" xmlns:o="urn:schemas-microsoft-com:office:office" xmlns:r="http://schemas.openxmlformats.org/officeDocument/2006/relationships" xmlns:m="http://schemas.openxmlformats.org/officeDocument/2006/math" xmlns:v="urn:schemas-microsoft-com:vml" xmlns:wp14="http://schemas.microsoft.com/office/word/2010/wordprocessingDrawing" xmlns:wp="http://schemas.openxmlformats.org/drawingml/2006/wordprocessingDrawing" xmlns:w10="urn:schemas-microsoft-com:office:word" xmlns:w="http://schemas.openxmlformats.org/wordprocessingml/2006/main" xmlns:w14="http://schemas.microsoft.com/office/word/2010/wordml" xmlns:w15="http://schemas.microsoft.com/office/word/2012/wordml" xmlns:w16cid="http://schemas.microsoft.com/office/word/2016/wordml/cid" xmlns:w16se="http://schemas.microsoft.com/office/word/2015/wordml/symex" xmlns:wpg="http://schemas.microsoft.com/office/word/2010/wordprocessingGroup" xmlns:wpi="http://schemas.microsoft.com/office/word/2010/wordprocessingInk" xmlns:wne="http://schemas.microsoft.com/office/word/2006/wordml" xmlns:wps="http://schemas.microsoft.com/office/word/2010/wordprocessingShape" mc:Ignorable="w14 w15 w16se w16cid wp14">
+  <w:abstractNum w:abstractNumId="0" w15:restartNumberingAfterBreak="0">
     <w:nsid w:val="14CD25C8"/>
     <w:multiLevelType w:val="multilevel"/>
     <w:tmpl w:val="208C10FC"/>
@@ -1562,7 +1644,7 @@
       </w:rPr>
     </w:lvl>
   </w:abstractNum>
-  <w:abstractNum w:abstractNumId="1">
+  <w:abstractNum w:abstractNumId="1" w15:restartNumberingAfterBreak="0">
     <w:nsid w:val="56704A1D"/>
     <w:multiLevelType w:val="multilevel"/>
     <w:tmpl w:val="06321640"/>
@@ -1675,7 +1757,7 @@
       </w:rPr>
     </w:lvl>
   </w:abstractNum>
-  <w:abstractNum w:abstractNumId="2">
+  <w:abstractNum w:abstractNumId="2" w15:restartNumberingAfterBreak="0">
     <w:nsid w:val="6E6E344A"/>
     <w:multiLevelType w:val="multilevel"/>
     <w:tmpl w:val="8208E95E"/>
@@ -1770,7 +1852,7 @@
       </w:pPr>
     </w:lvl>
   </w:abstractNum>
-  <w:abstractNum w:abstractNumId="3">
+  <w:abstractNum w:abstractNumId="3" w15:restartNumberingAfterBreak="0">
     <w:nsid w:val="6F682E9B"/>
     <w:multiLevelType w:val="hybridMultilevel"/>
     <w:tmpl w:val="7472A790"/>
@@ -1883,7 +1965,7 @@
       </w:rPr>
     </w:lvl>
   </w:abstractNum>
-  <w:abstractNum w:abstractNumId="4">
+  <w:abstractNum w:abstractNumId="4" w15:restartNumberingAfterBreak="0">
     <w:nsid w:val="78BC21CD"/>
     <w:multiLevelType w:val="multilevel"/>
     <w:tmpl w:val="EA7054D6"/>
@@ -2012,7 +2094,7 @@
 </file>
 
 <file path=word/styles.xml><?xml version="1.0" encoding="utf-8"?>
-<w:styles xmlns:mc="http://schemas.openxmlformats.org/markup-compatibility/2006" xmlns:r="http://schemas.openxmlformats.org/officeDocument/2006/relationships" xmlns:w="http://schemas.openxmlformats.org/wordprocessingml/2006/main" xmlns:w14="http://schemas.microsoft.com/office/word/2010/wordml" xmlns:w15="http://schemas.microsoft.com/office/word/2012/wordml" mc:Ignorable="w14 w15">
+<w:styles xmlns:mc="http://schemas.openxmlformats.org/markup-compatibility/2006" xmlns:r="http://schemas.openxmlformats.org/officeDocument/2006/relationships" xmlns:w="http://schemas.openxmlformats.org/wordprocessingml/2006/main" xmlns:w14="http://schemas.microsoft.com/office/word/2010/wordml" xmlns:w15="http://schemas.microsoft.com/office/word/2012/wordml" xmlns:w16cid="http://schemas.microsoft.com/office/word/2016/wordml/cid" xmlns:w16se="http://schemas.microsoft.com/office/word/2015/wordml/symex" mc:Ignorable="w14 w15 w16se w16cid">
   <w:docDefaults>
     <w:rPrDefault>
       <w:rPr>
@@ -2024,7 +2106,7 @@
     </w:rPrDefault>
     <w:pPrDefault/>
   </w:docDefaults>
-  <w:latentStyles w:defLockedState="0" w:defUIPriority="99" w:defSemiHidden="0" w:defUnhideWhenUsed="0" w:defQFormat="0" w:count="371">
+  <w:latentStyles w:defLockedState="0" w:defUIPriority="99" w:defSemiHidden="0" w:defUnhideWhenUsed="0" w:defQFormat="0" w:count="375">
     <w:lsdException w:name="Normal" w:uiPriority="0" w:qFormat="1"/>
     <w:lsdException w:name="heading 1" w:uiPriority="9" w:qFormat="1"/>
     <w:lsdException w:name="heading 2" w:semiHidden="1" w:uiPriority="9" w:unhideWhenUsed="1" w:qFormat="1"/>
@@ -2130,7 +2212,6 @@
     <w:lsdException w:name="HTML Sample" w:semiHidden="1" w:unhideWhenUsed="1"/>
     <w:lsdException w:name="HTML Typewriter" w:semiHidden="1" w:unhideWhenUsed="1"/>
     <w:lsdException w:name="HTML Variable" w:semiHidden="1" w:unhideWhenUsed="1"/>
-    <w:lsdException w:name="Normal Table" w:semiHidden="1" w:unhideWhenUsed="1"/>
     <w:lsdException w:name="annotation subject" w:semiHidden="1" w:unhideWhenUsed="1"/>
     <w:lsdException w:name="No List" w:semiHidden="1" w:unhideWhenUsed="1"/>
     <w:lsdException w:name="Outline List 1" w:semiHidden="1" w:unhideWhenUsed="1"/>
@@ -2174,10 +2255,8 @@
     <w:lsdException w:name="Table Elegant" w:semiHidden="1" w:unhideWhenUsed="1"/>
     <w:lsdException w:name="Table Professional" w:semiHidden="1" w:unhideWhenUsed="1"/>
     <w:lsdException w:name="Table Subtle 1" w:semiHidden="1" w:unhideWhenUsed="1"/>
-    <w:lsdException w:name="Table Subtle 2" w:semiHidden="1" w:unhideWhenUsed="1"/>
     <w:lsdException w:name="Table Web 1" w:semiHidden="1" w:unhideWhenUsed="1"/>
     <w:lsdException w:name="Table Web 2" w:semiHidden="1" w:unhideWhenUsed="1"/>
-    <w:lsdException w:name="Table Web 3" w:semiHidden="1" w:unhideWhenUsed="1"/>
     <w:lsdException w:name="Balloon Text" w:semiHidden="1" w:unhideWhenUsed="1"/>
     <w:lsdException w:name="Table Grid" w:uiPriority="39"/>
     <w:lsdException w:name="Table Theme" w:semiHidden="1" w:unhideWhenUsed="1"/>
@@ -2396,6 +2475,10 @@
     <w:lsdException w:name="List Table 5 Dark Accent 6" w:uiPriority="50"/>
     <w:lsdException w:name="List Table 6 Colorful Accent 6" w:uiPriority="51"/>
     <w:lsdException w:name="List Table 7 Colorful Accent 6" w:uiPriority="52"/>
+    <w:lsdException w:name="Mention" w:semiHidden="1" w:unhideWhenUsed="1"/>
+    <w:lsdException w:name="Smart Hyperlink" w:semiHidden="1" w:unhideWhenUsed="1"/>
+    <w:lsdException w:name="Hashtag" w:semiHidden="1" w:unhideWhenUsed="1"/>
+    <w:lsdException w:name="Unresolved Mention" w:semiHidden="1" w:unhideWhenUsed="1"/>
   </w:latentStyles>
   <w:style w:type="paragraph" w:default="1" w:styleId="Normal">
     <w:name w:val="Normal"/>
@@ -2770,10 +2853,10 @@
       <w:color w:val="595959" w:themeColor="text1" w:themeTint="A6"/>
     </w:rPr>
   </w:style>
-  <w:style w:type="character" w:customStyle="1" w:styleId="PuestoCar">
-    <w:name w:val="Puesto Car"/>
+  <w:style w:type="character" w:customStyle="1" w:styleId="TtuloCar">
+    <w:name w:val="Título Car"/>
     <w:basedOn w:val="Fuentedeprrafopredeter"/>
-    <w:link w:val="Puesto"/>
+    <w:link w:val="Ttulo"/>
     <w:uiPriority w:val="10"/>
     <w:qFormat/>
     <w:rsid w:val="00867061"/>
@@ -3086,11 +3169,11 @@
       <w:rFonts w:cs="Lohit Devanagari"/>
     </w:rPr>
   </w:style>
-  <w:style w:type="paragraph" w:styleId="Puesto">
+  <w:style w:type="paragraph" w:styleId="Ttulo">
     <w:name w:val="Title"/>
     <w:basedOn w:val="Normal"/>
     <w:next w:val="Normal"/>
-    <w:link w:val="PuestoCar"/>
+    <w:link w:val="TtuloCar"/>
     <w:uiPriority w:val="10"/>
     <w:qFormat/>
     <w:rsid w:val="00867061"/>
@@ -3169,7 +3252,7 @@
       <w:szCs w:val="28"/>
     </w:rPr>
   </w:style>
-  <w:style w:type="paragraph" w:styleId="TtulodeTDC">
+  <w:style w:type="paragraph" w:styleId="TtuloTDC">
     <w:name w:val="TOC Heading"/>
     <w:basedOn w:val="Ttulo1"/>
     <w:next w:val="Normal"/>
@@ -3226,7 +3309,6 @@
     <w:uiPriority w:val="39"/>
     <w:rsid w:val="00EB7DAB"/>
     <w:tblPr>
-      <w:tblInd w:w="0" w:type="dxa"/>
       <w:tblBorders>
         <w:top w:val="single" w:sz="4" w:space="0" w:color="auto"/>
         <w:left w:val="single" w:sz="4" w:space="0" w:color="auto"/>
@@ -3235,12 +3317,6 @@
         <w:insideH w:val="single" w:sz="4" w:space="0" w:color="auto"/>
         <w:insideV w:val="single" w:sz="4" w:space="0" w:color="auto"/>
       </w:tblBorders>
-      <w:tblCellMar>
-        <w:top w:w="0" w:type="dxa"/>
-        <w:left w:w="108" w:type="dxa"/>
-        <w:bottom w:w="0" w:type="dxa"/>
-        <w:right w:w="108" w:type="dxa"/>
-      </w:tblCellMar>
     </w:tblPr>
   </w:style>
 </w:styles>

</xml_diff>

<commit_message>
Cambios finales en el codigo y el documento
</commit_message>
<xml_diff>
--- a/Refactoring.docx
+++ b/Refactoring.docx
@@ -1191,6 +1191,7 @@
           <w:ilvl w:val="0"/>
           <w:numId w:val="3"/>
         </w:numPr>
+        <w:jc w:val="both"/>
       </w:pPr>
       <w:r>
         <w:t>Employee.java</w:t>
@@ -1202,6 +1203,7 @@
           <w:ilvl w:val="1"/>
           <w:numId w:val="3"/>
         </w:numPr>
+        <w:jc w:val="both"/>
       </w:pPr>
       <w:bookmarkStart w:id="0" w:name="__DdeLink__172_3257936682"/>
       <w:r>
@@ -1225,31 +1227,48 @@
         <w:t>.</w:t>
       </w:r>
       <w:r>
-        <w:t xml:space="preserve"> También se </w:t>
-      </w:r>
-      <w:proofErr w:type="spellStart"/>
-      <w:r>
-        <w:t>se</w:t>
-      </w:r>
-      <w:proofErr w:type="spellEnd"/>
-      <w:r>
-        <w:t xml:space="preserve"> aprecia que se puede cambiar los dos </w:t>
-      </w:r>
-      <w:proofErr w:type="spellStart"/>
-      <w:r>
-        <w:t>switch</w:t>
-      </w:r>
-      <w:proofErr w:type="spellEnd"/>
-      <w:r>
-        <w:t xml:space="preserve"> que tienen los métodos </w:t>
-      </w:r>
-      <w:proofErr w:type="spellStart"/>
+        <w:t xml:space="preserve"> </w:t>
+      </w:r>
+    </w:p>
+    <w:p>
+      <w:pPr>
+        <w:numPr>
+          <w:ilvl w:val="1"/>
+          <w:numId w:val="3"/>
+        </w:numPr>
+        <w:jc w:val="both"/>
+      </w:pPr>
+      <w:r>
+        <w:t xml:space="preserve">Se puede apreciar otro mal olor es corresponde a </w:t>
+      </w:r>
+      <w:proofErr w:type="spellStart"/>
+      <w:r>
+        <w:t>Switch</w:t>
+      </w:r>
+      <w:proofErr w:type="spellEnd"/>
+      <w:r>
+        <w:t xml:space="preserve"> </w:t>
+      </w:r>
+      <w:proofErr w:type="spellStart"/>
+      <w:r>
+        <w:t>Statement</w:t>
+      </w:r>
+      <w:proofErr w:type="spellEnd"/>
+      <w:r>
+        <w:t xml:space="preserve"> que se presenta en los dos switch que tienen los métodos </w:t>
+      </w:r>
+      <w:proofErr w:type="spellStart"/>
+      <w:proofErr w:type="gramStart"/>
       <w:r>
         <w:t>cs</w:t>
       </w:r>
       <w:proofErr w:type="spellEnd"/>
       <w:r>
-        <w:t xml:space="preserve">() y </w:t>
+        <w:t>(</w:t>
+      </w:r>
+      <w:proofErr w:type="gramEnd"/>
+      <w:r>
+        <w:t xml:space="preserve">) y </w:t>
       </w:r>
       <w:proofErr w:type="spellStart"/>
       <w:r>
@@ -1257,12 +1276,7 @@
       </w:r>
       <w:proofErr w:type="spellEnd"/>
       <w:r>
-        <w:t>() que se lo corrigió</w:t>
-      </w:r>
-      <w:bookmarkStart w:id="1" w:name="_GoBack"/>
-      <w:bookmarkEnd w:id="1"/>
-      <w:r>
-        <w:t xml:space="preserve"> con </w:t>
+        <w:t xml:space="preserve">() el cual se lo corrigió con </w:t>
       </w:r>
       <w:proofErr w:type="spellStart"/>
       <w:r>
@@ -1274,7 +1288,7 @@
       </w:r>
       <w:proofErr w:type="spellStart"/>
       <w:r>
-        <w:t>Conditionale</w:t>
+        <w:t>Conditional</w:t>
       </w:r>
       <w:proofErr w:type="spellEnd"/>
       <w:r>
@@ -1303,6 +1317,7 @@
           <w:ilvl w:val="0"/>
           <w:numId w:val="3"/>
         </w:numPr>
+        <w:jc w:val="both"/>
       </w:pPr>
       <w:r>
         <w:t>Cliente.java</w:t>
@@ -1314,6 +1329,7 @@
           <w:ilvl w:val="1"/>
           <w:numId w:val="3"/>
         </w:numPr>
+        <w:jc w:val="both"/>
       </w:pPr>
       <w:r>
         <w:t>Comparte mucho código con Employee.java. Es un caso de Duplicate Code que se soluciona con Extract Superclass.</w:t>
@@ -1326,6 +1342,7 @@
           <w:ilvl w:val="0"/>
           <w:numId w:val="3"/>
         </w:numPr>
+        <w:jc w:val="both"/>
       </w:pPr>
       <w:r>
         <w:t>Empresa.java</w:t>
@@ -1337,6 +1354,7 @@
           <w:ilvl w:val="1"/>
           <w:numId w:val="3"/>
         </w:numPr>
+        <w:jc w:val="both"/>
       </w:pPr>
       <w:r>
         <w:t>El metodo mostrarInformacion() depende exclusivamente de parametros de las clase Persona es un caso de feature Envy se soluciona moviendo el metodo a la clase persona.</w:t>
@@ -1349,6 +1367,7 @@
           <w:ilvl w:val="1"/>
           <w:numId w:val="3"/>
         </w:numPr>
+        <w:jc w:val="both"/>
       </w:pPr>
       <w:r>
         <w:t>El metodo de validar y guardar cliente sufren de Duplicate Code esto se soluciona realizando cambios en la clase persona para que se encarge de validarse sus datos de entrada con eso eliminamos validar de Empresa y finalmente modificamos guardar para que su funcion sea solamente guardar el nuevo cliente.</w:t>
@@ -1360,6 +1379,7 @@
           <w:ilvl w:val="0"/>
           <w:numId w:val="3"/>
         </w:numPr>
+        <w:jc w:val="both"/>
       </w:pPr>
       <w:r>
         <w:t>Persona.java</w:t>
@@ -1371,17 +1391,95 @@
           <w:ilvl w:val="1"/>
           <w:numId w:val="3"/>
         </w:numPr>
-      </w:pPr>
-      <w:r>
-        <w:t xml:space="preserve">Los parámetros país, ciudad, provincia y dirección pueden exportarse a una nueva clase con lo que el mal olor identificado es Primitive Obssesion lo cual se soluciona usando Introduce Parameter Object. </w:t>
+        <w:jc w:val="both"/>
+      </w:pPr>
+      <w:r>
+        <w:t xml:space="preserve">Los parámetros país, ciudad, provincia y dirección </w:t>
+      </w:r>
+      <w:r>
+        <w:t xml:space="preserve">que se encontraban tanto en Cliente y </w:t>
+      </w:r>
+      <w:proofErr w:type="spellStart"/>
+      <w:r>
+        <w:t>Employee</w:t>
+      </w:r>
+      <w:proofErr w:type="spellEnd"/>
+      <w:r>
+        <w:t xml:space="preserve"> </w:t>
+      </w:r>
+      <w:r>
+        <w:t xml:space="preserve">pueden exportarse a una nueva clase con lo que el mal olor identificado es Primitive Obssesion lo cual se soluciona usando Introduce Parameter Object. </w:t>
       </w:r>
     </w:p>
     <w:p>
       <w:pPr>
         <w:numPr>
-          <w:ilvl w:val="0"/>
+          <w:ilvl w:val="1"/>
           <w:numId w:val="3"/>
         </w:numPr>
+        <w:jc w:val="both"/>
+      </w:pPr>
+      <w:r>
+        <w:t xml:space="preserve">En el método mostrar dirección que se encontraba tanto en Cliente como en </w:t>
+      </w:r>
+      <w:proofErr w:type="spellStart"/>
+      <w:r>
+        <w:t>Empl</w:t>
+      </w:r>
+      <w:r>
+        <w:t>oyee</w:t>
+      </w:r>
+      <w:proofErr w:type="spellEnd"/>
+      <w:r>
+        <w:t xml:space="preserve"> </w:t>
+      </w:r>
+      <w:r>
+        <w:t xml:space="preserve">se </w:t>
+      </w:r>
+      <w:r>
+        <w:t>encontró</w:t>
+      </w:r>
+      <w:r>
+        <w:t xml:space="preserve"> el mal olor </w:t>
+      </w:r>
+      <w:proofErr w:type="spellStart"/>
+      <w:r>
+        <w:t>Temporary</w:t>
+      </w:r>
+      <w:proofErr w:type="spellEnd"/>
+      <w:r>
+        <w:t xml:space="preserve"> </w:t>
+      </w:r>
+      <w:proofErr w:type="spellStart"/>
+      <w:r>
+        <w:t>field</w:t>
+      </w:r>
+      <w:proofErr w:type="spellEnd"/>
+      <w:r>
+        <w:t xml:space="preserve"> el cual fue solucionado con </w:t>
+      </w:r>
+      <w:proofErr w:type="spellStart"/>
+      <w:r>
+        <w:t>Inline</w:t>
+      </w:r>
+      <w:proofErr w:type="spellEnd"/>
+      <w:r>
+        <w:t xml:space="preserve"> </w:t>
+      </w:r>
+      <w:proofErr w:type="spellStart"/>
+      <w:r>
+        <w:t>Temp</w:t>
+      </w:r>
+      <w:proofErr w:type="spellEnd"/>
+      <w:r>
+        <w:t>.</w:t>
+      </w:r>
+      <w:bookmarkStart w:id="1" w:name="_GoBack"/>
+      <w:bookmarkEnd w:id="1"/>
+    </w:p>
+    <w:p>
+      <w:pPr>
+        <w:ind w:left="720"/>
       </w:pPr>
     </w:p>
     <w:p>
@@ -2212,6 +2310,7 @@
     <w:lsdException w:name="HTML Sample" w:semiHidden="1" w:unhideWhenUsed="1"/>
     <w:lsdException w:name="HTML Typewriter" w:semiHidden="1" w:unhideWhenUsed="1"/>
     <w:lsdException w:name="HTML Variable" w:semiHidden="1" w:unhideWhenUsed="1"/>
+    <w:lsdException w:name="Normal Table" w:semiHidden="1" w:unhideWhenUsed="1"/>
     <w:lsdException w:name="annotation subject" w:semiHidden="1" w:unhideWhenUsed="1"/>
     <w:lsdException w:name="No List" w:semiHidden="1" w:unhideWhenUsed="1"/>
     <w:lsdException w:name="Outline List 1" w:semiHidden="1" w:unhideWhenUsed="1"/>
@@ -2255,8 +2354,10 @@
     <w:lsdException w:name="Table Elegant" w:semiHidden="1" w:unhideWhenUsed="1"/>
     <w:lsdException w:name="Table Professional" w:semiHidden="1" w:unhideWhenUsed="1"/>
     <w:lsdException w:name="Table Subtle 1" w:semiHidden="1" w:unhideWhenUsed="1"/>
+    <w:lsdException w:name="Table Subtle 2" w:semiHidden="1" w:unhideWhenUsed="1"/>
     <w:lsdException w:name="Table Web 1" w:semiHidden="1" w:unhideWhenUsed="1"/>
     <w:lsdException w:name="Table Web 2" w:semiHidden="1" w:unhideWhenUsed="1"/>
+    <w:lsdException w:name="Table Web 3" w:semiHidden="1" w:unhideWhenUsed="1"/>
     <w:lsdException w:name="Balloon Text" w:semiHidden="1" w:unhideWhenUsed="1"/>
     <w:lsdException w:name="Table Grid" w:uiPriority="39"/>
     <w:lsdException w:name="Table Theme" w:semiHidden="1" w:unhideWhenUsed="1"/>

</xml_diff>